<commit_message>
update the resume download file
updated resume
</commit_message>
<xml_diff>
--- a/files/Gehmlich_Joshua_Resume.docx
+++ b/files/Gehmlich_Joshua_Resume.docx
@@ -1,6 +1,6 @@
 
 <file path=word/document.xml><?xml version="1.0" encoding="utf-8"?>
-<w:document xmlns:wpc="http://schemas.microsoft.com/office/word/2010/wordprocessingCanvas" xmlns:cx="http://schemas.microsoft.com/office/drawing/2014/chartex" xmlns:cx1="http://schemas.microsoft.com/office/drawing/2015/9/8/chartex" xmlns:cx2="http://schemas.microsoft.com/office/drawing/2015/10/21/chartex" xmlns:cx3="http://schemas.microsoft.com/office/drawing/2016/5/9/chartex" xmlns:cx4="http://schemas.microsoft.com/office/drawing/2016/5/10/chartex" xmlns:cx5="http://schemas.microsoft.com/office/drawing/2016/5/11/chartex" xmlns:cx6="http://schemas.microsoft.com/office/drawing/2016/5/12/chartex" xmlns:cx7="http://schemas.microsoft.com/office/drawing/2016/5/13/chartex" xmlns:cx8="http://schemas.microsoft.com/office/drawing/2016/5/14/chartex" xmlns:mc="http://schemas.openxmlformats.org/markup-compatibility/2006" xmlns:aink="http://schemas.microsoft.com/office/drawing/2016/ink" xmlns:am3d="http://schemas.microsoft.com/office/drawing/2017/model3d" xmlns:o="urn:schemas-microsoft-com:office:office" xmlns:r="http://schemas.openxmlformats.org/officeDocument/2006/relationships" xmlns:m="http://schemas.openxmlformats.org/officeDocument/2006/math" xmlns:v="urn:schemas-microsoft-com:vml" xmlns:wp14="http://schemas.microsoft.com/office/word/2010/wordprocessingDrawing" xmlns:wp="http://schemas.openxmlformats.org/drawingml/2006/wordprocessingDrawing" xmlns:w10="urn:schemas-microsoft-com:office:word" xmlns:w="http://schemas.openxmlformats.org/wordprocessingml/2006/main" xmlns:w14="http://schemas.microsoft.com/office/word/2010/wordml" xmlns:w15="http://schemas.microsoft.com/office/word/2012/wordml" xmlns:w16cid="http://schemas.microsoft.com/office/word/2016/wordml/cid" xmlns:w16se="http://schemas.microsoft.com/office/word/2015/wordml/symex" xmlns:wpg="http://schemas.microsoft.com/office/word/2010/wordprocessingGroup" xmlns:wpi="http://schemas.microsoft.com/office/word/2010/wordprocessingInk" xmlns:wne="http://schemas.microsoft.com/office/word/2006/wordml" xmlns:wps="http://schemas.microsoft.com/office/word/2010/wordprocessingShape" mc:Ignorable="w14 w15 w16se w16cid wp14">
+<w:document xmlns:wpc="http://schemas.microsoft.com/office/word/2010/wordprocessingCanvas" xmlns:cx="http://schemas.microsoft.com/office/drawing/2014/chartex" xmlns:mc="http://schemas.openxmlformats.org/markup-compatibility/2006" xmlns:o="urn:schemas-microsoft-com:office:office" xmlns:r="http://schemas.openxmlformats.org/officeDocument/2006/relationships" xmlns:m="http://schemas.openxmlformats.org/officeDocument/2006/math" xmlns:v="urn:schemas-microsoft-com:vml" xmlns:wp14="http://schemas.microsoft.com/office/word/2010/wordprocessingDrawing" xmlns:wp="http://schemas.openxmlformats.org/drawingml/2006/wordprocessingDrawing" xmlns:w10="urn:schemas-microsoft-com:office:word" xmlns:w="http://schemas.openxmlformats.org/wordprocessingml/2006/main" xmlns:w14="http://schemas.microsoft.com/office/word/2010/wordml" xmlns:w15="http://schemas.microsoft.com/office/word/2012/wordml" xmlns:w16se="http://schemas.microsoft.com/office/word/2015/wordml/symex" xmlns:wpg="http://schemas.microsoft.com/office/word/2010/wordprocessingGroup" xmlns:wpi="http://schemas.microsoft.com/office/word/2010/wordprocessingInk" xmlns:wne="http://schemas.microsoft.com/office/word/2006/wordml" xmlns:wps="http://schemas.microsoft.com/office/word/2010/wordprocessingShape" mc:Ignorable="w14 w15 w16se wp14">
   <w:body>
     <w:p>
       <w:pPr>
@@ -73,7 +73,25 @@
         <w:rPr>
           <w:rFonts w:ascii="Arial" w:hAnsi="Arial" w:cs="Arial"/>
         </w:rPr>
-        <w:t xml:space="preserve">Customer Satisfaction | SMART goal coaching | Emotional Intelligence | Delivering the Hard Message | Making Wise Business Decisions | Freight Logistics </w:t>
+        <w:t>Customer Satisfaction | SMART goal coaching | Emotional Intelligence | Delivering the Hard Message | Making Wise Business Decisions |</w:t>
+      </w:r>
+      <w:r>
+        <w:rPr>
+          <w:rFonts w:ascii="Arial" w:hAnsi="Arial" w:cs="Arial"/>
+        </w:rPr>
+        <w:t xml:space="preserve"> Detail Oriented</w:t>
+      </w:r>
+      <w:r>
+        <w:rPr>
+          <w:rFonts w:ascii="Arial" w:hAnsi="Arial" w:cs="Arial"/>
+        </w:rPr>
+        <w:t xml:space="preserve"> </w:t>
+      </w:r>
+      <w:r>
+        <w:rPr>
+          <w:rFonts w:ascii="Arial" w:hAnsi="Arial" w:cs="Arial"/>
+        </w:rPr>
+        <w:t xml:space="preserve">| Quick to Adapt </w:t>
       </w:r>
     </w:p>
     <w:p>
@@ -84,20 +102,8 @@
         <w:jc w:val="center"/>
         <w:rPr>
           <w:rFonts w:ascii="Arial" w:hAnsi="Arial" w:cs="Arial"/>
-          <w:b/>
-          <w:sz w:val="24"/>
-          <w:u w:val="single"/>
-        </w:rPr>
-      </w:pPr>
-      <w:r>
-        <w:rPr>
-          <w:rFonts w:ascii="Arial" w:hAnsi="Arial" w:cs="Arial"/>
-          <w:b/>
-          <w:sz w:val="24"/>
-          <w:u w:val="single"/>
-        </w:rPr>
-        <w:t>PROFESSIONAL EXPERIENCE</w:t>
-      </w:r>
+        </w:rPr>
+      </w:pPr>
     </w:p>
     <w:p>
       <w:pPr>
@@ -107,23 +113,46 @@
         <w:jc w:val="center"/>
         <w:rPr>
           <w:rFonts w:ascii="Arial" w:hAnsi="Arial" w:cs="Arial"/>
-          <w:sz w:val="20"/>
-        </w:rPr>
-      </w:pPr>
-      <w:r>
-        <w:rPr>
-          <w:rFonts w:ascii="Arial" w:hAnsi="Arial" w:cs="Arial"/>
           <w:b/>
-          <w:sz w:val="20"/>
-        </w:rPr>
-        <w:t>Shift Leader</w:t>
-      </w:r>
-      <w:r>
-        <w:rPr>
-          <w:rFonts w:ascii="Arial" w:hAnsi="Arial" w:cs="Arial"/>
-          <w:sz w:val="20"/>
-        </w:rPr>
-        <w:t xml:space="preserve"> | KFC | Tooele UT | 2013-2014</w:t>
+          <w:sz w:val="24"/>
+          <w:u w:val="single"/>
+        </w:rPr>
+      </w:pPr>
+      <w:r>
+        <w:rPr>
+          <w:rFonts w:ascii="Arial" w:hAnsi="Arial" w:cs="Arial"/>
+          <w:b/>
+          <w:sz w:val="24"/>
+          <w:u w:val="single"/>
+        </w:rPr>
+        <w:t>PROFESSIONAL EXPERIENCE</w:t>
+      </w:r>
+    </w:p>
+    <w:p>
+      <w:pPr>
+        <w:tabs>
+          <w:tab w:val="left" w:pos="4095"/>
+        </w:tabs>
+        <w:jc w:val="center"/>
+        <w:rPr>
+          <w:rFonts w:ascii="Arial" w:hAnsi="Arial" w:cs="Arial"/>
+          <w:sz w:val="20"/>
+        </w:rPr>
+      </w:pPr>
+      <w:r>
+        <w:rPr>
+          <w:rFonts w:ascii="Arial" w:hAnsi="Arial" w:cs="Arial"/>
+          <w:b/>
+          <w:sz w:val="20"/>
+        </w:rPr>
+        <w:t xml:space="preserve">Customer Service Rep </w:t>
+      </w:r>
+      <w:r>
+        <w:rPr>
+          <w:rFonts w:ascii="Arial" w:hAnsi="Arial" w:cs="Arial"/>
+          <w:sz w:val="20"/>
+        </w:rPr>
+        <w:t>| Overstock | SLC UT | 2014-Current</w:t>
       </w:r>
     </w:p>
     <w:p>
@@ -139,22 +168,16 @@
         <w:jc w:val="center"/>
         <w:rPr>
           <w:rFonts w:ascii="Arial" w:hAnsi="Arial" w:cs="Arial"/>
-          <w:sz w:val="20"/>
-        </w:rPr>
-      </w:pPr>
-      <w:r>
-        <w:rPr>
-          <w:rFonts w:ascii="Arial" w:hAnsi="Arial" w:cs="Arial"/>
-          <w:sz w:val="20"/>
-        </w:rPr>
-        <w:t xml:space="preserve">Responsible for Closing store, managing fellow employees, </w:t>
-      </w:r>
-      <w:r>
-        <w:rPr>
-          <w:rFonts w:ascii="Arial" w:hAnsi="Arial" w:cs="Arial"/>
-          <w:sz w:val="20"/>
-        </w:rPr>
-        <w:t>handling customer interaction as well as overall satisfaction</w:t>
+          <w:b/>
+          <w:sz w:val="20"/>
+        </w:rPr>
+      </w:pPr>
+      <w:r>
+        <w:rPr>
+          <w:rFonts w:ascii="Arial" w:hAnsi="Arial" w:cs="Arial"/>
+          <w:sz w:val="20"/>
+        </w:rPr>
+        <w:t>Handling customer’s issues as well as time management</w:t>
       </w:r>
     </w:p>
     <w:p>
@@ -165,6 +188,7 @@
         <w:jc w:val="center"/>
         <w:rPr>
           <w:rFonts w:ascii="Arial" w:hAnsi="Arial" w:cs="Arial"/>
+          <w:i/>
           <w:sz w:val="20"/>
         </w:rPr>
       </w:pPr>
@@ -174,14 +198,36 @@
           <w:b/>
           <w:sz w:val="20"/>
         </w:rPr>
-        <w:t xml:space="preserve">Customer Service Rep </w:t>
-      </w:r>
-      <w:r>
-        <w:rPr>
-          <w:rFonts w:ascii="Arial" w:hAnsi="Arial" w:cs="Arial"/>
-          <w:sz w:val="20"/>
-        </w:rPr>
-        <w:t>| Overstock | SLC UT | 2014-Current</w:t>
+        <w:t xml:space="preserve">Promotion: Specialized Representative </w:t>
+      </w:r>
+      <w:r>
+        <w:rPr>
+          <w:rFonts w:ascii="Arial" w:hAnsi="Arial" w:cs="Arial"/>
+          <w:sz w:val="20"/>
+        </w:rPr>
+        <w:t>(</w:t>
+      </w:r>
+      <w:r>
+        <w:rPr>
+          <w:rFonts w:ascii="Arial" w:hAnsi="Arial" w:cs="Arial"/>
+          <w:sz w:val="20"/>
+        </w:rPr>
+        <w:t>LTL</w:t>
+      </w:r>
+      <w:r>
+        <w:rPr>
+          <w:rFonts w:ascii="Arial" w:hAnsi="Arial" w:cs="Arial"/>
+          <w:sz w:val="20"/>
+        </w:rPr>
+        <w:t xml:space="preserve"> Department)</w:t>
+      </w:r>
+      <w:r>
+        <w:rPr>
+          <w:rFonts w:ascii="Arial" w:hAnsi="Arial" w:cs="Arial"/>
+          <w:i/>
+          <w:sz w:val="20"/>
+        </w:rPr>
+        <w:t xml:space="preserve"> July 2015- November 2015</w:t>
       </w:r>
     </w:p>
     <w:p>
@@ -197,16 +243,15 @@
         <w:jc w:val="center"/>
         <w:rPr>
           <w:rFonts w:ascii="Arial" w:hAnsi="Arial" w:cs="Arial"/>
-          <w:b/>
-          <w:sz w:val="20"/>
-        </w:rPr>
-      </w:pPr>
-      <w:r>
-        <w:rPr>
-          <w:rFonts w:ascii="Arial" w:hAnsi="Arial" w:cs="Arial"/>
-          <w:sz w:val="20"/>
-        </w:rPr>
-        <w:t>Handling customer’s issues as well as time management</w:t>
+          <w:sz w:val="20"/>
+        </w:rPr>
+      </w:pPr>
+      <w:r>
+        <w:rPr>
+          <w:rFonts w:ascii="Arial" w:hAnsi="Arial" w:cs="Arial"/>
+          <w:sz w:val="20"/>
+        </w:rPr>
+        <w:t>Handling customer’s inquiry regarding freight logistics and overall operations with multiple warehouses</w:t>
       </w:r>
     </w:p>
     <w:p>
@@ -221,34 +266,22 @@
           <w:sz w:val="20"/>
         </w:rPr>
       </w:pPr>
+      <w:bookmarkStart w:id="0" w:name="_Hlk530997968"/>
       <w:r>
         <w:rPr>
           <w:rFonts w:ascii="Arial" w:hAnsi="Arial" w:cs="Arial"/>
           <w:b/>
           <w:sz w:val="20"/>
         </w:rPr>
-        <w:t xml:space="preserve">Promotion: Specialized Representative </w:t>
-      </w:r>
-      <w:r>
-        <w:rPr>
-          <w:rFonts w:ascii="Arial" w:hAnsi="Arial" w:cs="Arial"/>
-          <w:sz w:val="20"/>
-        </w:rPr>
-        <w:t>(</w:t>
-      </w:r>
-      <w:r>
-        <w:rPr>
-          <w:rFonts w:ascii="Arial" w:hAnsi="Arial" w:cs="Arial"/>
-          <w:sz w:val="20"/>
-        </w:rPr>
-        <w:t>LTL</w:t>
-      </w:r>
-      <w:r>
-        <w:rPr>
-          <w:rFonts w:ascii="Arial" w:hAnsi="Arial" w:cs="Arial"/>
-          <w:sz w:val="20"/>
-        </w:rPr>
-        <w:t xml:space="preserve"> Department)</w:t>
+        <w:t>Promotion: Team Lead</w:t>
+      </w:r>
+      <w:r>
+        <w:rPr>
+          <w:rFonts w:ascii="Arial" w:hAnsi="Arial" w:cs="Arial"/>
+          <w:b/>
+          <w:sz w:val="20"/>
+        </w:rPr>
+        <w:t xml:space="preserve"> |</w:t>
       </w:r>
       <w:r>
         <w:rPr>
@@ -256,7 +289,289 @@
           <w:i/>
           <w:sz w:val="20"/>
         </w:rPr>
-        <w:t xml:space="preserve"> July 2015- November 2015</w:t>
+        <w:t xml:space="preserve"> November 2015-</w:t>
+      </w:r>
+      <w:r>
+        <w:rPr>
+          <w:rFonts w:ascii="Arial" w:hAnsi="Arial" w:cs="Arial"/>
+          <w:i/>
+          <w:sz w:val="20"/>
+        </w:rPr>
+        <w:t>September 2017</w:t>
+      </w:r>
+      <w:bookmarkEnd w:id="0"/>
+    </w:p>
+    <w:p>
+      <w:pPr>
+        <w:pStyle w:val="ListParagraph"/>
+        <w:numPr>
+          <w:ilvl w:val="0"/>
+          <w:numId w:val="5"/>
+        </w:numPr>
+        <w:tabs>
+          <w:tab w:val="left" w:pos="4095"/>
+        </w:tabs>
+        <w:jc w:val="center"/>
+        <w:rPr>
+          <w:rFonts w:ascii="Arial" w:hAnsi="Arial" w:cs="Arial"/>
+          <w:sz w:val="20"/>
+        </w:rPr>
+      </w:pPr>
+      <w:r>
+        <w:rPr>
+          <w:rFonts w:ascii="Arial" w:hAnsi="Arial" w:cs="Arial"/>
+          <w:sz w:val="20"/>
+        </w:rPr>
+        <w:t>Developing new and existing agents to achieve maximum success</w:t>
+      </w:r>
+    </w:p>
+    <w:p>
+      <w:pPr>
+        <w:pStyle w:val="ListParagraph"/>
+        <w:numPr>
+          <w:ilvl w:val="0"/>
+          <w:numId w:val="5"/>
+        </w:numPr>
+        <w:tabs>
+          <w:tab w:val="left" w:pos="4095"/>
+        </w:tabs>
+        <w:jc w:val="center"/>
+        <w:rPr>
+          <w:rFonts w:ascii="Arial" w:hAnsi="Arial" w:cs="Arial"/>
+          <w:sz w:val="20"/>
+        </w:rPr>
+      </w:pPr>
+      <w:r>
+        <w:rPr>
+          <w:rFonts w:ascii="Arial" w:hAnsi="Arial" w:cs="Arial"/>
+          <w:sz w:val="20"/>
+        </w:rPr>
+        <w:t>Handle escalated customer issues</w:t>
+      </w:r>
+    </w:p>
+    <w:p>
+      <w:pPr>
+        <w:pStyle w:val="ListParagraph"/>
+        <w:numPr>
+          <w:ilvl w:val="0"/>
+          <w:numId w:val="5"/>
+        </w:numPr>
+        <w:tabs>
+          <w:tab w:val="left" w:pos="4095"/>
+        </w:tabs>
+        <w:jc w:val="center"/>
+        <w:rPr>
+          <w:rFonts w:ascii="Arial" w:hAnsi="Arial" w:cs="Arial"/>
+          <w:sz w:val="20"/>
+        </w:rPr>
+      </w:pPr>
+      <w:r>
+        <w:rPr>
+          <w:rFonts w:ascii="Arial" w:hAnsi="Arial" w:cs="Arial"/>
+          <w:sz w:val="20"/>
+        </w:rPr>
+        <w:t>Uphold Company culture and Value</w:t>
+      </w:r>
+    </w:p>
+    <w:p>
+      <w:pPr>
+        <w:tabs>
+          <w:tab w:val="left" w:pos="4095"/>
+        </w:tabs>
+        <w:jc w:val="center"/>
+        <w:rPr>
+          <w:rFonts w:ascii="Arial" w:hAnsi="Arial" w:cs="Arial"/>
+          <w:i/>
+          <w:sz w:val="20"/>
+        </w:rPr>
+      </w:pPr>
+      <w:r>
+        <w:rPr>
+          <w:rFonts w:ascii="Arial" w:hAnsi="Arial" w:cs="Arial"/>
+          <w:b/>
+          <w:sz w:val="20"/>
+        </w:rPr>
+        <w:t>Accounting Department</w:t>
+      </w:r>
+      <w:r>
+        <w:rPr>
+          <w:rFonts w:ascii="Arial" w:hAnsi="Arial" w:cs="Arial"/>
+          <w:i/>
+          <w:sz w:val="20"/>
+        </w:rPr>
+        <w:t xml:space="preserve"> </w:t>
+      </w:r>
+      <w:r>
+        <w:rPr>
+          <w:rFonts w:ascii="Arial" w:hAnsi="Arial" w:cs="Arial"/>
+          <w:sz w:val="20"/>
+        </w:rPr>
+        <w:t>| Select Health | Murray UT |</w:t>
+      </w:r>
+      <w:r>
+        <w:rPr>
+          <w:rFonts w:ascii="Arial" w:hAnsi="Arial" w:cs="Arial"/>
+          <w:sz w:val="20"/>
+        </w:rPr>
+        <w:t xml:space="preserve"> </w:t>
+      </w:r>
+      <w:r>
+        <w:rPr>
+          <w:rFonts w:ascii="Arial" w:hAnsi="Arial" w:cs="Arial"/>
+          <w:i/>
+          <w:sz w:val="20"/>
+        </w:rPr>
+        <w:t>October 2017-February 2018</w:t>
+      </w:r>
+    </w:p>
+    <w:p>
+      <w:pPr>
+        <w:pStyle w:val="ListParagraph"/>
+        <w:numPr>
+          <w:ilvl w:val="0"/>
+          <w:numId w:val="5"/>
+        </w:numPr>
+        <w:tabs>
+          <w:tab w:val="left" w:pos="4095"/>
+        </w:tabs>
+        <w:jc w:val="center"/>
+        <w:rPr>
+          <w:rFonts w:ascii="Arial" w:hAnsi="Arial" w:cs="Arial"/>
+          <w:sz w:val="20"/>
+        </w:rPr>
+      </w:pPr>
+      <w:r>
+        <w:rPr>
+          <w:rFonts w:ascii="Arial" w:hAnsi="Arial" w:cs="Arial"/>
+          <w:sz w:val="20"/>
+        </w:rPr>
+        <w:t>Handling Customer Issues as well time management</w:t>
+      </w:r>
+    </w:p>
+    <w:p>
+      <w:pPr>
+        <w:pStyle w:val="ListParagraph"/>
+        <w:numPr>
+          <w:ilvl w:val="0"/>
+          <w:numId w:val="5"/>
+        </w:numPr>
+        <w:tabs>
+          <w:tab w:val="left" w:pos="4095"/>
+        </w:tabs>
+        <w:jc w:val="center"/>
+        <w:rPr>
+          <w:rFonts w:ascii="Arial" w:hAnsi="Arial" w:cs="Arial"/>
+          <w:sz w:val="20"/>
+        </w:rPr>
+      </w:pPr>
+      <w:r>
+        <w:rPr>
+          <w:rFonts w:ascii="Arial" w:hAnsi="Arial" w:cs="Arial"/>
+          <w:sz w:val="20"/>
+        </w:rPr>
+        <w:t>Input and keep records of all customer purchases of policies</w:t>
+      </w:r>
+    </w:p>
+    <w:p>
+      <w:pPr>
+        <w:pStyle w:val="ListParagraph"/>
+        <w:numPr>
+          <w:ilvl w:val="0"/>
+          <w:numId w:val="5"/>
+        </w:numPr>
+        <w:tabs>
+          <w:tab w:val="left" w:pos="4095"/>
+        </w:tabs>
+        <w:jc w:val="center"/>
+        <w:rPr>
+          <w:rFonts w:ascii="Arial" w:hAnsi="Arial" w:cs="Arial"/>
+          <w:sz w:val="20"/>
+        </w:rPr>
+      </w:pPr>
+      <w:r>
+        <w:rPr>
+          <w:rFonts w:ascii="Arial" w:hAnsi="Arial" w:cs="Arial"/>
+          <w:sz w:val="20"/>
+        </w:rPr>
+        <w:t>Remain within government guidelines and company standards with call customer transactions</w:t>
+      </w:r>
+    </w:p>
+    <w:p>
+      <w:pPr>
+        <w:tabs>
+          <w:tab w:val="left" w:pos="4095"/>
+        </w:tabs>
+        <w:jc w:val="center"/>
+        <w:rPr>
+          <w:rFonts w:ascii="Arial" w:hAnsi="Arial" w:cs="Arial"/>
+          <w:sz w:val="20"/>
+        </w:rPr>
+      </w:pPr>
+      <w:r>
+        <w:rPr>
+          <w:rFonts w:ascii="Arial" w:hAnsi="Arial" w:cs="Arial"/>
+          <w:b/>
+          <w:sz w:val="20"/>
+        </w:rPr>
+        <w:t>Insurance Agent</w:t>
+      </w:r>
+      <w:r>
+        <w:rPr>
+          <w:rFonts w:ascii="Arial" w:hAnsi="Arial" w:cs="Arial"/>
+          <w:b/>
+          <w:sz w:val="20"/>
+        </w:rPr>
+        <w:t xml:space="preserve"> </w:t>
+      </w:r>
+      <w:r>
+        <w:rPr>
+          <w:rFonts w:ascii="Arial" w:hAnsi="Arial" w:cs="Arial"/>
+          <w:sz w:val="20"/>
+        </w:rPr>
+        <w:t xml:space="preserve">| </w:t>
+      </w:r>
+      <w:r>
+        <w:rPr>
+          <w:rFonts w:ascii="Arial" w:hAnsi="Arial" w:cs="Arial"/>
+          <w:sz w:val="20"/>
+        </w:rPr>
+        <w:t>Liberty Mutual Insurance</w:t>
+      </w:r>
+      <w:r>
+        <w:rPr>
+          <w:rFonts w:ascii="Arial" w:hAnsi="Arial" w:cs="Arial"/>
+          <w:sz w:val="20"/>
+        </w:rPr>
+        <w:t xml:space="preserve"> | </w:t>
+      </w:r>
+      <w:r>
+        <w:rPr>
+          <w:rFonts w:ascii="Arial" w:hAnsi="Arial" w:cs="Arial"/>
+          <w:sz w:val="20"/>
+        </w:rPr>
+        <w:t xml:space="preserve">Draper UT | </w:t>
+      </w:r>
+      <w:r>
+        <w:rPr>
+          <w:rFonts w:ascii="Arial" w:hAnsi="Arial" w:cs="Arial"/>
+          <w:i/>
+          <w:sz w:val="20"/>
+        </w:rPr>
+        <w:t>December</w:t>
+      </w:r>
+      <w:r>
+        <w:rPr>
+          <w:rFonts w:ascii="Arial" w:hAnsi="Arial" w:cs="Arial"/>
+          <w:sz w:val="20"/>
+        </w:rPr>
+        <w:t>2018-</w:t>
+      </w:r>
+      <w:r>
+        <w:rPr>
+          <w:rFonts w:ascii="Arial" w:hAnsi="Arial" w:cs="Arial"/>
+          <w:sz w:val="20"/>
+        </w:rPr>
+        <w:t>June2019</w:t>
       </w:r>
     </w:p>
     <w:p>
@@ -272,283 +587,42 @@
         <w:jc w:val="center"/>
         <w:rPr>
           <w:rFonts w:ascii="Arial" w:hAnsi="Arial" w:cs="Arial"/>
-          <w:sz w:val="20"/>
-        </w:rPr>
-      </w:pPr>
-      <w:r>
-        <w:rPr>
-          <w:rFonts w:ascii="Arial" w:hAnsi="Arial" w:cs="Arial"/>
-          <w:sz w:val="20"/>
-        </w:rPr>
-        <w:t>Handling customer’s inquiry regarding freight logistics and overall operations with multiple warehouses</w:t>
-      </w:r>
-    </w:p>
-    <w:p>
-      <w:pPr>
-        <w:pStyle w:val="ListParagraph"/>
-        <w:numPr>
-          <w:ilvl w:val="0"/>
-          <w:numId w:val="4"/>
-        </w:numPr>
+          <w:b/>
+          <w:sz w:val="20"/>
+        </w:rPr>
+      </w:pPr>
+      <w:r>
+        <w:rPr>
+          <w:rFonts w:ascii="Arial" w:hAnsi="Arial" w:cs="Arial"/>
+          <w:sz w:val="20"/>
+        </w:rPr>
+        <w:t xml:space="preserve">Licensed insurance agent helping customers find the </w:t>
+      </w:r>
+      <w:r>
+        <w:rPr>
+          <w:rFonts w:ascii="Arial" w:hAnsi="Arial" w:cs="Arial"/>
+          <w:sz w:val="20"/>
+        </w:rPr>
+        <w:t>best auto coverage and modify</w:t>
+      </w:r>
+      <w:r>
+        <w:rPr>
+          <w:rFonts w:ascii="Arial" w:hAnsi="Arial" w:cs="Arial"/>
+          <w:sz w:val="20"/>
+        </w:rPr>
+        <w:t xml:space="preserve"> existing plans</w:t>
+      </w:r>
+      <w:bookmarkStart w:id="1" w:name="_GoBack"/>
+      <w:bookmarkEnd w:id="1"/>
+    </w:p>
+    <w:p>
+      <w:pPr>
         <w:tabs>
           <w:tab w:val="left" w:pos="4095"/>
         </w:tabs>
         <w:jc w:val="center"/>
         <w:rPr>
           <w:rFonts w:ascii="Arial" w:hAnsi="Arial" w:cs="Arial"/>
-          <w:sz w:val="20"/>
-        </w:rPr>
-      </w:pPr>
-      <w:r>
-        <w:rPr>
-          <w:rFonts w:ascii="Arial" w:hAnsi="Arial" w:cs="Arial"/>
-          <w:sz w:val="20"/>
-        </w:rPr>
-        <w:t>Worked all incoming emails sent to the LTL Team</w:t>
-      </w:r>
-    </w:p>
-    <w:p>
-      <w:pPr>
-        <w:tabs>
-          <w:tab w:val="left" w:pos="4095"/>
-        </w:tabs>
-        <w:jc w:val="center"/>
-        <w:rPr>
-          <w:rFonts w:ascii="Arial" w:hAnsi="Arial" w:cs="Arial"/>
-          <w:i/>
-          <w:sz w:val="20"/>
-        </w:rPr>
-      </w:pPr>
-      <w:bookmarkStart w:id="0" w:name="_Hlk530997968"/>
-      <w:r>
-        <w:rPr>
-          <w:rFonts w:ascii="Arial" w:hAnsi="Arial" w:cs="Arial"/>
-          <w:b/>
-          <w:sz w:val="20"/>
-        </w:rPr>
-        <w:t>Promotion: Team Lead</w:t>
-      </w:r>
-      <w:r>
-        <w:rPr>
-          <w:rFonts w:ascii="Arial" w:hAnsi="Arial" w:cs="Arial"/>
-          <w:i/>
-          <w:sz w:val="20"/>
-        </w:rPr>
-        <w:t xml:space="preserve"> November 2015-</w:t>
-      </w:r>
-      <w:r>
-        <w:rPr>
-          <w:rFonts w:ascii="Arial" w:hAnsi="Arial" w:cs="Arial"/>
-          <w:i/>
-          <w:sz w:val="20"/>
-        </w:rPr>
-        <w:t>September 2017</w:t>
-      </w:r>
-      <w:bookmarkEnd w:id="0"/>
-    </w:p>
-    <w:p>
-      <w:pPr>
-        <w:pStyle w:val="ListParagraph"/>
-        <w:numPr>
-          <w:ilvl w:val="0"/>
-          <w:numId w:val="5"/>
-        </w:numPr>
-        <w:tabs>
-          <w:tab w:val="left" w:pos="4095"/>
-        </w:tabs>
-        <w:jc w:val="center"/>
-        <w:rPr>
-          <w:rFonts w:ascii="Arial" w:hAnsi="Arial" w:cs="Arial"/>
-          <w:sz w:val="20"/>
-        </w:rPr>
-      </w:pPr>
-      <w:r>
-        <w:rPr>
-          <w:rFonts w:ascii="Arial" w:hAnsi="Arial" w:cs="Arial"/>
-          <w:sz w:val="20"/>
-        </w:rPr>
-        <w:t>Developing new and existing agents to achieve maximum success</w:t>
-      </w:r>
-    </w:p>
-    <w:p>
-      <w:pPr>
-        <w:pStyle w:val="ListParagraph"/>
-        <w:numPr>
-          <w:ilvl w:val="0"/>
-          <w:numId w:val="5"/>
-        </w:numPr>
-        <w:tabs>
-          <w:tab w:val="left" w:pos="4095"/>
-        </w:tabs>
-        <w:jc w:val="center"/>
-        <w:rPr>
-          <w:rFonts w:ascii="Arial" w:hAnsi="Arial" w:cs="Arial"/>
-          <w:sz w:val="20"/>
-        </w:rPr>
-      </w:pPr>
-      <w:r>
-        <w:rPr>
-          <w:rFonts w:ascii="Arial" w:hAnsi="Arial" w:cs="Arial"/>
-          <w:sz w:val="20"/>
-        </w:rPr>
-        <w:t>Handle escalated customer issues</w:t>
-      </w:r>
-    </w:p>
-    <w:p>
-      <w:pPr>
-        <w:pStyle w:val="ListParagraph"/>
-        <w:numPr>
-          <w:ilvl w:val="0"/>
-          <w:numId w:val="5"/>
-        </w:numPr>
-        <w:tabs>
-          <w:tab w:val="left" w:pos="4095"/>
-        </w:tabs>
-        <w:jc w:val="center"/>
-        <w:rPr>
-          <w:rFonts w:ascii="Arial" w:hAnsi="Arial" w:cs="Arial"/>
-          <w:sz w:val="20"/>
-        </w:rPr>
-      </w:pPr>
-      <w:r>
-        <w:rPr>
-          <w:rFonts w:ascii="Arial" w:hAnsi="Arial" w:cs="Arial"/>
-          <w:sz w:val="20"/>
-        </w:rPr>
-        <w:t>Uphold Company culture and Value</w:t>
-      </w:r>
-    </w:p>
-    <w:p>
-      <w:pPr>
-        <w:tabs>
-          <w:tab w:val="left" w:pos="4095"/>
-        </w:tabs>
-        <w:jc w:val="center"/>
-        <w:rPr>
-          <w:rFonts w:ascii="Arial" w:hAnsi="Arial" w:cs="Arial"/>
-          <w:i/>
-          <w:sz w:val="20"/>
-        </w:rPr>
-      </w:pPr>
-      <w:r>
-        <w:rPr>
-          <w:rFonts w:ascii="Arial" w:hAnsi="Arial" w:cs="Arial"/>
-          <w:b/>
-          <w:sz w:val="20"/>
-        </w:rPr>
-        <w:t>Accounting Department</w:t>
-      </w:r>
-      <w:r>
-        <w:rPr>
-          <w:rFonts w:ascii="Arial" w:hAnsi="Arial" w:cs="Arial"/>
-          <w:i/>
-          <w:sz w:val="20"/>
-        </w:rPr>
-        <w:t xml:space="preserve"> </w:t>
-      </w:r>
-      <w:r>
-        <w:rPr>
-          <w:rFonts w:ascii="Arial" w:hAnsi="Arial" w:cs="Arial"/>
-          <w:sz w:val="20"/>
-        </w:rPr>
-        <w:t>| Select Health | Murray UT |</w:t>
-      </w:r>
-      <w:r>
-        <w:rPr>
-          <w:rFonts w:ascii="Arial" w:hAnsi="Arial" w:cs="Arial"/>
-          <w:sz w:val="20"/>
-        </w:rPr>
-        <w:t xml:space="preserve"> </w:t>
-      </w:r>
-      <w:r>
-        <w:rPr>
-          <w:rFonts w:ascii="Arial" w:hAnsi="Arial" w:cs="Arial"/>
-          <w:i/>
-          <w:sz w:val="20"/>
-        </w:rPr>
-        <w:t>October 2017-February 2018</w:t>
-      </w:r>
-    </w:p>
-    <w:p>
-      <w:pPr>
-        <w:pStyle w:val="ListParagraph"/>
-        <w:numPr>
-          <w:ilvl w:val="0"/>
-          <w:numId w:val="5"/>
-        </w:numPr>
-        <w:tabs>
-          <w:tab w:val="left" w:pos="4095"/>
-        </w:tabs>
-        <w:jc w:val="center"/>
-        <w:rPr>
-          <w:rFonts w:ascii="Arial" w:hAnsi="Arial" w:cs="Arial"/>
-          <w:sz w:val="20"/>
-        </w:rPr>
-      </w:pPr>
-      <w:r>
-        <w:rPr>
-          <w:rFonts w:ascii="Arial" w:hAnsi="Arial" w:cs="Arial"/>
-          <w:sz w:val="20"/>
-        </w:rPr>
-        <w:t>Handling Customer Issues as well time management</w:t>
-      </w:r>
-    </w:p>
-    <w:p>
-      <w:pPr>
-        <w:pStyle w:val="ListParagraph"/>
-        <w:numPr>
-          <w:ilvl w:val="0"/>
-          <w:numId w:val="5"/>
-        </w:numPr>
-        <w:tabs>
-          <w:tab w:val="left" w:pos="4095"/>
-        </w:tabs>
-        <w:jc w:val="center"/>
-        <w:rPr>
-          <w:rFonts w:ascii="Arial" w:hAnsi="Arial" w:cs="Arial"/>
-          <w:sz w:val="20"/>
-        </w:rPr>
-      </w:pPr>
-      <w:r>
-        <w:rPr>
-          <w:rFonts w:ascii="Arial" w:hAnsi="Arial" w:cs="Arial"/>
-          <w:sz w:val="20"/>
-        </w:rPr>
-        <w:t>Input and keep records of all customer purchases of policies</w:t>
-      </w:r>
-    </w:p>
-    <w:p>
-      <w:pPr>
-        <w:pStyle w:val="ListParagraph"/>
-        <w:numPr>
-          <w:ilvl w:val="0"/>
-          <w:numId w:val="5"/>
-        </w:numPr>
-        <w:tabs>
-          <w:tab w:val="left" w:pos="4095"/>
-        </w:tabs>
-        <w:jc w:val="center"/>
-        <w:rPr>
-          <w:rFonts w:ascii="Arial" w:hAnsi="Arial" w:cs="Arial"/>
-          <w:sz w:val="20"/>
-        </w:rPr>
-      </w:pPr>
-      <w:r>
-        <w:rPr>
-          <w:rFonts w:ascii="Arial" w:hAnsi="Arial" w:cs="Arial"/>
-          <w:sz w:val="20"/>
-        </w:rPr>
-        <w:t>Remain within government guidelines and company standards with call customer transactions</w:t>
-      </w:r>
-    </w:p>
-    <w:p>
-      <w:pPr>
-        <w:tabs>
-          <w:tab w:val="left" w:pos="4095"/>
-        </w:tabs>
-        <w:jc w:val="center"/>
-        <w:rPr>
-          <w:rFonts w:ascii="Arial" w:hAnsi="Arial" w:cs="Arial"/>
           <w:b/>
           <w:sz w:val="24"/>
           <w:u w:val="single"/>
@@ -574,7 +648,7 @@
           <w:rFonts w:ascii="Arial" w:hAnsi="Arial" w:cs="Arial"/>
         </w:rPr>
       </w:pPr>
-      <w:bookmarkStart w:id="1" w:name="_Hlk530998410"/>
+      <w:bookmarkStart w:id="2" w:name="_Hlk530998410"/>
       <w:r>
         <w:rPr>
           <w:rFonts w:ascii="Arial" w:hAnsi="Arial" w:cs="Arial"/>
@@ -588,7 +662,7 @@
         </w:rPr>
         <w:t>: Graduated 2014</w:t>
       </w:r>
-      <w:bookmarkEnd w:id="1"/>
+      <w:bookmarkEnd w:id="2"/>
     </w:p>
     <w:p>
       <w:pPr>
@@ -615,62 +689,56 @@
       <w:r>
         <w:rPr>
           <w:rFonts w:ascii="Arial" w:hAnsi="Arial" w:cs="Arial"/>
-        </w:rPr>
-        <w:t>At home study of programming languages such as Java, Python, JavaScript, HTML, CSS, and PHP // Loose studies done at codeacademy.com edx.org w3schools.com freecodecamp.com // Future goals are to attend th</w:t>
-      </w:r>
-      <w:r>
-        <w:rPr>
-          <w:rFonts w:ascii="Arial" w:hAnsi="Arial" w:cs="Arial"/>
-        </w:rPr>
-        <w:t>i</w:t>
-      </w:r>
-      <w:r>
-        <w:rPr>
-          <w:rFonts w:ascii="Arial" w:hAnsi="Arial" w:cs="Arial"/>
-        </w:rPr>
-        <w:t xml:space="preserve">nkful.com and to work as a </w:t>
-      </w:r>
-      <w:r>
-        <w:rPr>
-          <w:rFonts w:ascii="Arial" w:hAnsi="Arial" w:cs="Arial"/>
-        </w:rPr>
-        <w:t>J</w:t>
-      </w:r>
-      <w:r>
-        <w:rPr>
-          <w:rFonts w:ascii="Arial" w:hAnsi="Arial" w:cs="Arial"/>
-        </w:rPr>
-        <w:t xml:space="preserve">unior </w:t>
-      </w:r>
-      <w:r>
-        <w:rPr>
-          <w:rFonts w:ascii="Arial" w:hAnsi="Arial" w:cs="Arial"/>
-        </w:rPr>
-        <w:t>S</w:t>
-      </w:r>
-      <w:r>
-        <w:rPr>
-          <w:rFonts w:ascii="Arial" w:hAnsi="Arial" w:cs="Arial"/>
-        </w:rPr>
-        <w:t xml:space="preserve">oftware </w:t>
-      </w:r>
-      <w:r>
-        <w:rPr>
-          <w:rFonts w:ascii="Arial" w:hAnsi="Arial" w:cs="Arial"/>
-        </w:rPr>
-        <w:t>D</w:t>
-      </w:r>
-      <w:r>
-        <w:rPr>
-          <w:rFonts w:ascii="Arial" w:hAnsi="Arial" w:cs="Arial"/>
-        </w:rPr>
-        <w:t>eveloper</w:t>
-      </w:r>
-      <w:r>
-        <w:rPr>
-          <w:rFonts w:ascii="Arial" w:hAnsi="Arial" w:cs="Arial"/>
-        </w:rPr>
-        <w:t xml:space="preserve"> or Front/Back end Website Development.</w:t>
+          <w:b/>
+        </w:rPr>
+        <w:t>Career Foundry</w:t>
+      </w:r>
+      <w:r>
+        <w:rPr>
+          <w:rFonts w:ascii="Arial" w:hAnsi="Arial" w:cs="Arial"/>
+          <w:b/>
+        </w:rPr>
+        <w:t xml:space="preserve"> </w:t>
+      </w:r>
+      <w:r>
+        <w:rPr>
+          <w:rFonts w:ascii="Arial" w:hAnsi="Arial" w:cs="Arial"/>
+          <w:b/>
+        </w:rPr>
+        <w:softHyphen/>
+      </w:r>
+      <w:r>
+        <w:rPr>
+          <w:rFonts w:ascii="Arial" w:hAnsi="Arial" w:cs="Arial"/>
+        </w:rPr>
+        <w:t xml:space="preserve">– </w:t>
+      </w:r>
+      <w:r>
+        <w:rPr>
+          <w:rFonts w:ascii="Arial" w:hAnsi="Arial" w:cs="Arial"/>
+          <w:i/>
+        </w:rPr>
+        <w:t>Currently Enrolled</w:t>
+      </w:r>
+      <w:r>
+        <w:rPr>
+          <w:rFonts w:ascii="Arial" w:hAnsi="Arial" w:cs="Arial"/>
+        </w:rPr>
+        <w:t xml:space="preserve"> | Full Stack Web Development with proficiencies in HTML, CSS, SCSS, JavaScript, jQuery, React, Angular, </w:t>
+      </w:r>
+      <w:proofErr w:type="spellStart"/>
+      <w:r>
+        <w:rPr>
+          <w:rFonts w:ascii="Arial" w:hAnsi="Arial" w:cs="Arial"/>
+        </w:rPr>
+        <w:t>Vue</w:t>
+      </w:r>
+      <w:proofErr w:type="spellEnd"/>
+      <w:r>
+        <w:rPr>
+          <w:rFonts w:ascii="Arial" w:hAnsi="Arial" w:cs="Arial"/>
+        </w:rPr>
+        <w:t>, Node.js, and MongoDB.</w:t>
       </w:r>
     </w:p>
     <w:p>
@@ -683,8 +751,6 @@
           <w:rFonts w:ascii="Arial" w:hAnsi="Arial" w:cs="Arial"/>
         </w:rPr>
       </w:pPr>
-      <w:bookmarkStart w:id="2" w:name="_GoBack"/>
-      <w:bookmarkEnd w:id="2"/>
     </w:p>
     <w:sectPr>
       <w:headerReference w:type="default" r:id="rId7"/>
@@ -704,7 +770,7 @@
 </file>
 
 <file path=word/endnotes.xml><?xml version="1.0" encoding="utf-8"?>
-<w:endnotes xmlns:wpc="http://schemas.microsoft.com/office/word/2010/wordprocessingCanvas" xmlns:cx="http://schemas.microsoft.com/office/drawing/2014/chartex" xmlns:cx1="http://schemas.microsoft.com/office/drawing/2015/9/8/chartex" xmlns:cx2="http://schemas.microsoft.com/office/drawing/2015/10/21/chartex" xmlns:cx3="http://schemas.microsoft.com/office/drawing/2016/5/9/chartex" xmlns:cx4="http://schemas.microsoft.com/office/drawing/2016/5/10/chartex" xmlns:cx5="http://schemas.microsoft.com/office/drawing/2016/5/11/chartex" xmlns:cx6="http://schemas.microsoft.com/office/drawing/2016/5/12/chartex" xmlns:cx7="http://schemas.microsoft.com/office/drawing/2016/5/13/chartex" xmlns:cx8="http://schemas.microsoft.com/office/drawing/2016/5/14/chartex" xmlns:mc="http://schemas.openxmlformats.org/markup-compatibility/2006" xmlns:aink="http://schemas.microsoft.com/office/drawing/2016/ink" xmlns:am3d="http://schemas.microsoft.com/office/drawing/2017/model3d" xmlns:o="urn:schemas-microsoft-com:office:office" xmlns:r="http://schemas.openxmlformats.org/officeDocument/2006/relationships" xmlns:m="http://schemas.openxmlformats.org/officeDocument/2006/math" xmlns:v="urn:schemas-microsoft-com:vml" xmlns:wp14="http://schemas.microsoft.com/office/word/2010/wordprocessingDrawing" xmlns:wp="http://schemas.openxmlformats.org/drawingml/2006/wordprocessingDrawing" xmlns:w10="urn:schemas-microsoft-com:office:word" xmlns:w="http://schemas.openxmlformats.org/wordprocessingml/2006/main" xmlns:w14="http://schemas.microsoft.com/office/word/2010/wordml" xmlns:w15="http://schemas.microsoft.com/office/word/2012/wordml" xmlns:w16cid="http://schemas.microsoft.com/office/word/2016/wordml/cid" xmlns:w16se="http://schemas.microsoft.com/office/word/2015/wordml/symex" xmlns:wpg="http://schemas.microsoft.com/office/word/2010/wordprocessingGroup" xmlns:wpi="http://schemas.microsoft.com/office/word/2010/wordprocessingInk" xmlns:wne="http://schemas.microsoft.com/office/word/2006/wordml" xmlns:wps="http://schemas.microsoft.com/office/word/2010/wordprocessingShape" mc:Ignorable="w14 w15 w16se w16cid wp14">
+<w:endnotes xmlns:wpc="http://schemas.microsoft.com/office/word/2010/wordprocessingCanvas" xmlns:cx="http://schemas.microsoft.com/office/drawing/2014/chartex" xmlns:mc="http://schemas.openxmlformats.org/markup-compatibility/2006" xmlns:o="urn:schemas-microsoft-com:office:office" xmlns:r="http://schemas.openxmlformats.org/officeDocument/2006/relationships" xmlns:m="http://schemas.openxmlformats.org/officeDocument/2006/math" xmlns:v="urn:schemas-microsoft-com:vml" xmlns:wp14="http://schemas.microsoft.com/office/word/2010/wordprocessingDrawing" xmlns:wp="http://schemas.openxmlformats.org/drawingml/2006/wordprocessingDrawing" xmlns:w10="urn:schemas-microsoft-com:office:word" xmlns:w="http://schemas.openxmlformats.org/wordprocessingml/2006/main" xmlns:w14="http://schemas.microsoft.com/office/word/2010/wordml" xmlns:w15="http://schemas.microsoft.com/office/word/2012/wordml" xmlns:w16se="http://schemas.microsoft.com/office/word/2015/wordml/symex" xmlns:wpg="http://schemas.microsoft.com/office/word/2010/wordprocessingGroup" xmlns:wpi="http://schemas.microsoft.com/office/word/2010/wordprocessingInk" xmlns:wne="http://schemas.microsoft.com/office/word/2006/wordml" xmlns:wps="http://schemas.microsoft.com/office/word/2010/wordprocessingShape" mc:Ignorable="w14 w15 w16se wp14">
   <w:endnote w:type="separator" w:id="-1">
     <w:p>
       <w:pPr>
@@ -729,7 +795,7 @@
 </file>
 
 <file path=word/footnotes.xml><?xml version="1.0" encoding="utf-8"?>
-<w:footnotes xmlns:wpc="http://schemas.microsoft.com/office/word/2010/wordprocessingCanvas" xmlns:cx="http://schemas.microsoft.com/office/drawing/2014/chartex" xmlns:cx1="http://schemas.microsoft.com/office/drawing/2015/9/8/chartex" xmlns:cx2="http://schemas.microsoft.com/office/drawing/2015/10/21/chartex" xmlns:cx3="http://schemas.microsoft.com/office/drawing/2016/5/9/chartex" xmlns:cx4="http://schemas.microsoft.com/office/drawing/2016/5/10/chartex" xmlns:cx5="http://schemas.microsoft.com/office/drawing/2016/5/11/chartex" xmlns:cx6="http://schemas.microsoft.com/office/drawing/2016/5/12/chartex" xmlns:cx7="http://schemas.microsoft.com/office/drawing/2016/5/13/chartex" xmlns:cx8="http://schemas.microsoft.com/office/drawing/2016/5/14/chartex" xmlns:mc="http://schemas.openxmlformats.org/markup-compatibility/2006" xmlns:aink="http://schemas.microsoft.com/office/drawing/2016/ink" xmlns:am3d="http://schemas.microsoft.com/office/drawing/2017/model3d" xmlns:o="urn:schemas-microsoft-com:office:office" xmlns:r="http://schemas.openxmlformats.org/officeDocument/2006/relationships" xmlns:m="http://schemas.openxmlformats.org/officeDocument/2006/math" xmlns:v="urn:schemas-microsoft-com:vml" xmlns:wp14="http://schemas.microsoft.com/office/word/2010/wordprocessingDrawing" xmlns:wp="http://schemas.openxmlformats.org/drawingml/2006/wordprocessingDrawing" xmlns:w10="urn:schemas-microsoft-com:office:word" xmlns:w="http://schemas.openxmlformats.org/wordprocessingml/2006/main" xmlns:w14="http://schemas.microsoft.com/office/word/2010/wordml" xmlns:w15="http://schemas.microsoft.com/office/word/2012/wordml" xmlns:w16cid="http://schemas.microsoft.com/office/word/2016/wordml/cid" xmlns:w16se="http://schemas.microsoft.com/office/word/2015/wordml/symex" xmlns:wpg="http://schemas.microsoft.com/office/word/2010/wordprocessingGroup" xmlns:wpi="http://schemas.microsoft.com/office/word/2010/wordprocessingInk" xmlns:wne="http://schemas.microsoft.com/office/word/2006/wordml" xmlns:wps="http://schemas.microsoft.com/office/word/2010/wordprocessingShape" mc:Ignorable="w14 w15 w16se w16cid wp14">
+<w:footnotes xmlns:wpc="http://schemas.microsoft.com/office/word/2010/wordprocessingCanvas" xmlns:cx="http://schemas.microsoft.com/office/drawing/2014/chartex" xmlns:mc="http://schemas.openxmlformats.org/markup-compatibility/2006" xmlns:o="urn:schemas-microsoft-com:office:office" xmlns:r="http://schemas.openxmlformats.org/officeDocument/2006/relationships" xmlns:m="http://schemas.openxmlformats.org/officeDocument/2006/math" xmlns:v="urn:schemas-microsoft-com:vml" xmlns:wp14="http://schemas.microsoft.com/office/word/2010/wordprocessingDrawing" xmlns:wp="http://schemas.openxmlformats.org/drawingml/2006/wordprocessingDrawing" xmlns:w10="urn:schemas-microsoft-com:office:word" xmlns:w="http://schemas.openxmlformats.org/wordprocessingml/2006/main" xmlns:w14="http://schemas.microsoft.com/office/word/2010/wordml" xmlns:w15="http://schemas.microsoft.com/office/word/2012/wordml" xmlns:w16se="http://schemas.microsoft.com/office/word/2015/wordml/symex" xmlns:wpg="http://schemas.microsoft.com/office/word/2010/wordprocessingGroup" xmlns:wpi="http://schemas.microsoft.com/office/word/2010/wordprocessingInk" xmlns:wne="http://schemas.microsoft.com/office/word/2006/wordml" xmlns:wps="http://schemas.microsoft.com/office/word/2010/wordprocessingShape" mc:Ignorable="w14 w15 w16se wp14">
   <w:footnote w:type="separator" w:id="-1">
     <w:p>
       <w:pPr>
@@ -754,7 +820,7 @@
 </file>
 
 <file path=word/header1.xml><?xml version="1.0" encoding="utf-8"?>
-<w:hdr xmlns:wpc="http://schemas.microsoft.com/office/word/2010/wordprocessingCanvas" xmlns:cx="http://schemas.microsoft.com/office/drawing/2014/chartex" xmlns:cx1="http://schemas.microsoft.com/office/drawing/2015/9/8/chartex" xmlns:cx2="http://schemas.microsoft.com/office/drawing/2015/10/21/chartex" xmlns:cx3="http://schemas.microsoft.com/office/drawing/2016/5/9/chartex" xmlns:cx4="http://schemas.microsoft.com/office/drawing/2016/5/10/chartex" xmlns:cx5="http://schemas.microsoft.com/office/drawing/2016/5/11/chartex" xmlns:cx6="http://schemas.microsoft.com/office/drawing/2016/5/12/chartex" xmlns:cx7="http://schemas.microsoft.com/office/drawing/2016/5/13/chartex" xmlns:cx8="http://schemas.microsoft.com/office/drawing/2016/5/14/chartex" xmlns:mc="http://schemas.openxmlformats.org/markup-compatibility/2006" xmlns:aink="http://schemas.microsoft.com/office/drawing/2016/ink" xmlns:am3d="http://schemas.microsoft.com/office/drawing/2017/model3d" xmlns:o="urn:schemas-microsoft-com:office:office" xmlns:r="http://schemas.openxmlformats.org/officeDocument/2006/relationships" xmlns:m="http://schemas.openxmlformats.org/officeDocument/2006/math" xmlns:v="urn:schemas-microsoft-com:vml" xmlns:wp14="http://schemas.microsoft.com/office/word/2010/wordprocessingDrawing" xmlns:wp="http://schemas.openxmlformats.org/drawingml/2006/wordprocessingDrawing" xmlns:w10="urn:schemas-microsoft-com:office:word" xmlns:w="http://schemas.openxmlformats.org/wordprocessingml/2006/main" xmlns:w14="http://schemas.microsoft.com/office/word/2010/wordml" xmlns:w15="http://schemas.microsoft.com/office/word/2012/wordml" xmlns:w16cid="http://schemas.microsoft.com/office/word/2016/wordml/cid" xmlns:w16se="http://schemas.microsoft.com/office/word/2015/wordml/symex" xmlns:wpg="http://schemas.microsoft.com/office/word/2010/wordprocessingGroup" xmlns:wpi="http://schemas.microsoft.com/office/word/2010/wordprocessingInk" xmlns:wne="http://schemas.microsoft.com/office/word/2006/wordml" xmlns:wps="http://schemas.microsoft.com/office/word/2010/wordprocessingShape" mc:Ignorable="w14 w15 w16se w16cid wp14">
+<w:hdr xmlns:wpc="http://schemas.microsoft.com/office/word/2010/wordprocessingCanvas" xmlns:cx="http://schemas.microsoft.com/office/drawing/2014/chartex" xmlns:mc="http://schemas.openxmlformats.org/markup-compatibility/2006" xmlns:o="urn:schemas-microsoft-com:office:office" xmlns:r="http://schemas.openxmlformats.org/officeDocument/2006/relationships" xmlns:m="http://schemas.openxmlformats.org/officeDocument/2006/math" xmlns:v="urn:schemas-microsoft-com:vml" xmlns:wp14="http://schemas.microsoft.com/office/word/2010/wordprocessingDrawing" xmlns:wp="http://schemas.openxmlformats.org/drawingml/2006/wordprocessingDrawing" xmlns:w10="urn:schemas-microsoft-com:office:word" xmlns:w="http://schemas.openxmlformats.org/wordprocessingml/2006/main" xmlns:w14="http://schemas.microsoft.com/office/word/2010/wordml" xmlns:w15="http://schemas.microsoft.com/office/word/2012/wordml" xmlns:w16se="http://schemas.microsoft.com/office/word/2015/wordml/symex" xmlns:wpg="http://schemas.microsoft.com/office/word/2010/wordprocessingGroup" xmlns:wpi="http://schemas.microsoft.com/office/word/2010/wordprocessingInk" xmlns:wne="http://schemas.microsoft.com/office/word/2006/wordml" xmlns:wps="http://schemas.microsoft.com/office/word/2010/wordprocessingShape" mc:Ignorable="w14 w15 w16se wp14">
   <w:p>
     <w:pPr>
       <w:pStyle w:val="Header"/>
@@ -786,7 +852,28 @@
         <w:rFonts w:ascii="Arial" w:hAnsi="Arial" w:cs="Arial"/>
         <w:sz w:val="24"/>
       </w:rPr>
-      <w:t>Konoha74@gmail.com</w:t>
+      <w:t>JCGX</w:t>
+    </w:r>
+    <w:r>
+      <w:rPr>
+        <w:rFonts w:ascii="Arial" w:hAnsi="Arial" w:cs="Arial"/>
+        <w:sz w:val="24"/>
+      </w:rPr>
+      <w:t>@</w:t>
+    </w:r>
+    <w:r>
+      <w:rPr>
+        <w:rFonts w:ascii="Arial" w:hAnsi="Arial" w:cs="Arial"/>
+        <w:sz w:val="24"/>
+      </w:rPr>
+      <w:t>protonmail</w:t>
+    </w:r>
+    <w:r>
+      <w:rPr>
+        <w:rFonts w:ascii="Arial" w:hAnsi="Arial" w:cs="Arial"/>
+        <w:sz w:val="24"/>
+      </w:rPr>
+      <w:t>.com</w:t>
     </w:r>
     <w:r>
       <w:rPr>
@@ -814,35 +901,7 @@
         <w:rFonts w:ascii="Arial" w:hAnsi="Arial" w:cs="Arial"/>
         <w:sz w:val="24"/>
       </w:rPr>
-      <w:t>385</w:t>
-    </w:r>
-    <w:r>
-      <w:rPr>
-        <w:rFonts w:ascii="Arial" w:hAnsi="Arial" w:cs="Arial"/>
-        <w:sz w:val="24"/>
-      </w:rPr>
-      <w:t>-</w:t>
-    </w:r>
-    <w:r>
-      <w:rPr>
-        <w:rFonts w:ascii="Arial" w:hAnsi="Arial" w:cs="Arial"/>
-        <w:sz w:val="24"/>
-      </w:rPr>
-      <w:t>336</w:t>
-    </w:r>
-    <w:r>
-      <w:rPr>
-        <w:rFonts w:ascii="Arial" w:hAnsi="Arial" w:cs="Arial"/>
-        <w:sz w:val="24"/>
-      </w:rPr>
-      <w:t>-</w:t>
-    </w:r>
-    <w:r>
-      <w:rPr>
-        <w:rFonts w:ascii="Arial" w:hAnsi="Arial" w:cs="Arial"/>
-        <w:sz w:val="24"/>
-      </w:rPr>
-      <w:t>1602</w:t>
+      <w:t>801-577-7377</w:t>
     </w:r>
     <w:r>
       <w:rPr>
@@ -863,14 +922,51 @@
         <w:rFonts w:ascii="Arial" w:hAnsi="Arial" w:cs="Arial"/>
         <w:sz w:val="24"/>
       </w:rPr>
-      <w:t xml:space="preserve"> 71 Bella Monte Drive, Draper UT 84020</w:t>
+      <w:t xml:space="preserve"> </w:t>
+    </w:r>
+    <w:r>
+      <w:rPr>
+        <w:rFonts w:ascii="Arial" w:hAnsi="Arial" w:cs="Arial"/>
+        <w:sz w:val="24"/>
+      </w:rPr>
+      <w:t xml:space="preserve">1264 </w:t>
+    </w:r>
+    <w:proofErr w:type="spellStart"/>
+    <w:r>
+      <w:rPr>
+        <w:rFonts w:ascii="Arial" w:hAnsi="Arial" w:cs="Arial"/>
+        <w:sz w:val="24"/>
+      </w:rPr>
+      <w:t>Bridgecreek</w:t>
+    </w:r>
+    <w:proofErr w:type="spellEnd"/>
+    <w:r>
+      <w:rPr>
+        <w:rFonts w:ascii="Arial" w:hAnsi="Arial" w:cs="Arial"/>
+        <w:sz w:val="24"/>
+      </w:rPr>
+      <w:t xml:space="preserve"> Lane</w:t>
+    </w:r>
+    <w:r>
+      <w:rPr>
+        <w:rFonts w:ascii="Arial" w:hAnsi="Arial" w:cs="Arial"/>
+        <w:sz w:val="24"/>
+      </w:rPr>
+      <w:t xml:space="preserve">, </w:t>
+    </w:r>
+    <w:r>
+      <w:rPr>
+        <w:rFonts w:ascii="Arial" w:hAnsi="Arial" w:cs="Arial"/>
+        <w:sz w:val="24"/>
+      </w:rPr>
+      <w:t>Layton UT 84041</w:t>
     </w:r>
   </w:p>
 </w:hdr>
 </file>
 
 <file path=word/numbering.xml><?xml version="1.0" encoding="utf-8"?>
-<w:numbering xmlns:wpc="http://schemas.microsoft.com/office/word/2010/wordprocessingCanvas" xmlns:cx="http://schemas.microsoft.com/office/drawing/2014/chartex" xmlns:cx1="http://schemas.microsoft.com/office/drawing/2015/9/8/chartex" xmlns:cx2="http://schemas.microsoft.com/office/drawing/2015/10/21/chartex" xmlns:cx3="http://schemas.microsoft.com/office/drawing/2016/5/9/chartex" xmlns:cx4="http://schemas.microsoft.com/office/drawing/2016/5/10/chartex" xmlns:cx5="http://schemas.microsoft.com/office/drawing/2016/5/11/chartex" xmlns:cx6="http://schemas.microsoft.com/office/drawing/2016/5/12/chartex" xmlns:cx7="http://schemas.microsoft.com/office/drawing/2016/5/13/chartex" xmlns:cx8="http://schemas.microsoft.com/office/drawing/2016/5/14/chartex" xmlns:mc="http://schemas.openxmlformats.org/markup-compatibility/2006" xmlns:aink="http://schemas.microsoft.com/office/drawing/2016/ink" xmlns:am3d="http://schemas.microsoft.com/office/drawing/2017/model3d" xmlns:o="urn:schemas-microsoft-com:office:office" xmlns:r="http://schemas.openxmlformats.org/officeDocument/2006/relationships" xmlns:m="http://schemas.openxmlformats.org/officeDocument/2006/math" xmlns:v="urn:schemas-microsoft-com:vml" xmlns:wp14="http://schemas.microsoft.com/office/word/2010/wordprocessingDrawing" xmlns:wp="http://schemas.openxmlformats.org/drawingml/2006/wordprocessingDrawing" xmlns:w10="urn:schemas-microsoft-com:office:word" xmlns:w="http://schemas.openxmlformats.org/wordprocessingml/2006/main" xmlns:w14="http://schemas.microsoft.com/office/word/2010/wordml" xmlns:w15="http://schemas.microsoft.com/office/word/2012/wordml" xmlns:w16cid="http://schemas.microsoft.com/office/word/2016/wordml/cid" xmlns:w16se="http://schemas.microsoft.com/office/word/2015/wordml/symex" xmlns:wpg="http://schemas.microsoft.com/office/word/2010/wordprocessingGroup" xmlns:wpi="http://schemas.microsoft.com/office/word/2010/wordprocessingInk" xmlns:wne="http://schemas.microsoft.com/office/word/2006/wordml" xmlns:wps="http://schemas.microsoft.com/office/word/2010/wordprocessingShape" mc:Ignorable="w14 w15 w16se w16cid wp14">
+<w:numbering xmlns:wpc="http://schemas.microsoft.com/office/word/2010/wordprocessingCanvas" xmlns:cx="http://schemas.microsoft.com/office/drawing/2014/chartex" xmlns:mc="http://schemas.openxmlformats.org/markup-compatibility/2006" xmlns:o="urn:schemas-microsoft-com:office:office" xmlns:r="http://schemas.openxmlformats.org/officeDocument/2006/relationships" xmlns:m="http://schemas.openxmlformats.org/officeDocument/2006/math" xmlns:v="urn:schemas-microsoft-com:vml" xmlns:wp14="http://schemas.microsoft.com/office/word/2010/wordprocessingDrawing" xmlns:wp="http://schemas.openxmlformats.org/drawingml/2006/wordprocessingDrawing" xmlns:w10="urn:schemas-microsoft-com:office:word" xmlns:w="http://schemas.openxmlformats.org/wordprocessingml/2006/main" xmlns:w14="http://schemas.microsoft.com/office/word/2010/wordml" xmlns:w15="http://schemas.microsoft.com/office/word/2012/wordml" xmlns:w16se="http://schemas.microsoft.com/office/word/2015/wordml/symex" xmlns:wpg="http://schemas.microsoft.com/office/word/2010/wordprocessingGroup" xmlns:wpi="http://schemas.microsoft.com/office/word/2010/wordprocessingInk" xmlns:wne="http://schemas.microsoft.com/office/word/2006/wordml" xmlns:wps="http://schemas.microsoft.com/office/word/2010/wordprocessingShape" mc:Ignorable="w14 w15 w16se wp14">
   <w:abstractNum w:abstractNumId="0" w15:restartNumberingAfterBreak="0">
     <w:nsid w:val="008E7C99"/>
     <w:multiLevelType w:val="hybridMultilevel"/>
@@ -1865,7 +1961,7 @@
 </file>
 
 <file path=word/styles.xml><?xml version="1.0" encoding="utf-8"?>
-<w:styles xmlns:mc="http://schemas.openxmlformats.org/markup-compatibility/2006" xmlns:r="http://schemas.openxmlformats.org/officeDocument/2006/relationships" xmlns:w="http://schemas.openxmlformats.org/wordprocessingml/2006/main" xmlns:w14="http://schemas.microsoft.com/office/word/2010/wordml" xmlns:w15="http://schemas.microsoft.com/office/word/2012/wordml" xmlns:w16cid="http://schemas.microsoft.com/office/word/2016/wordml/cid" xmlns:w16se="http://schemas.microsoft.com/office/word/2015/wordml/symex" mc:Ignorable="w14 w15 w16se w16cid">
+<w:styles xmlns:mc="http://schemas.openxmlformats.org/markup-compatibility/2006" xmlns:r="http://schemas.openxmlformats.org/officeDocument/2006/relationships" xmlns:w="http://schemas.openxmlformats.org/wordprocessingml/2006/main" xmlns:w14="http://schemas.microsoft.com/office/word/2010/wordml" xmlns:w15="http://schemas.microsoft.com/office/word/2012/wordml" xmlns:w16se="http://schemas.microsoft.com/office/word/2015/wordml/symex" mc:Ignorable="w14 w15 w16se">
   <w:docDefaults>
     <w:rPrDefault>
       <w:rPr>
@@ -1881,7 +1977,7 @@
       </w:pPr>
     </w:pPrDefault>
   </w:docDefaults>
-  <w:latentStyles w:defLockedState="0" w:defUIPriority="99" w:defSemiHidden="0" w:defUnhideWhenUsed="0" w:defQFormat="0" w:count="375">
+  <w:latentStyles w:defLockedState="0" w:defUIPriority="99" w:defSemiHidden="0" w:defUnhideWhenUsed="0" w:defQFormat="0" w:count="371">
     <w:lsdException w:name="Normal" w:uiPriority="0" w:qFormat="1"/>
     <w:lsdException w:name="heading 1" w:uiPriority="9" w:qFormat="1"/>
     <w:lsdException w:name="heading 2" w:semiHidden="1" w:uiPriority="9" w:unhideWhenUsed="1" w:qFormat="1"/>
@@ -2253,10 +2349,6 @@
     <w:lsdException w:name="List Table 5 Dark Accent 6" w:uiPriority="50"/>
     <w:lsdException w:name="List Table 6 Colorful Accent 6" w:uiPriority="51"/>
     <w:lsdException w:name="List Table 7 Colorful Accent 6" w:uiPriority="52"/>
-    <w:lsdException w:name="Mention" w:semiHidden="1" w:unhideWhenUsed="1"/>
-    <w:lsdException w:name="Smart Hyperlink" w:semiHidden="1" w:unhideWhenUsed="1"/>
-    <w:lsdException w:name="Hashtag" w:semiHidden="1" w:unhideWhenUsed="1"/>
-    <w:lsdException w:name="Unresolved Mention" w:semiHidden="1" w:unhideWhenUsed="1"/>
   </w:latentStyles>
   <w:style w:type="paragraph" w:default="1" w:styleId="Normal">
     <w:name w:val="Normal"/>

</xml_diff>